<commit_message>
Module additions from 2/25
</commit_message>
<xml_diff>
--- a/docs/SRS_Template.docx
+++ b/docs/SRS_Template.docx
@@ -360,39 +360,51 @@
               <w:rPr>
                 <w:color w:val="000000"/>
               </w:rPr>
-              <w:t>0.1.1</w:t>
-            </w:r>
-          </w:p>
-        </w:tc>
-        <w:tc>
-          <w:tcPr>
-            <w:tcW w:w="3813" w:type="dxa"/>
-            <w:tcBorders>
-              <w:top w:val="single" w:sz="6" w:space="0" w:color="000000"/>
-              <w:left w:val="single" w:sz="6" w:space="0" w:color="000000"/>
-              <w:bottom w:val="single" w:sz="6" w:space="0" w:color="000000"/>
-            </w:tcBorders>
-            <w:shd w:val="clear" w:color="auto" w:fill="E5E5E5"/>
-          </w:tcPr>
-          <w:p>
-            <w:pPr>
-              <w:pStyle w:val="TableText"/>
-              <w:snapToGrid w:val="0"/>
-              <w:rPr>
-                <w:color w:val="000000"/>
-              </w:rPr>
-            </w:pPr>
-            <w:r>
-              <w:rPr>
-                <w:color w:val="000000"/>
-              </w:rPr>
-              <w:t>Minor a</w:t>
+              <w:t>0.</w:t>
             </w:r>
             <w:r>
               <w:rPr>
                 <w:color w:val="000000"/>
               </w:rPr>
-              <w:t>dditions to module info (2.2 and 3)</w:t>
+              <w:t>2</w:t>
+            </w:r>
+          </w:p>
+        </w:tc>
+        <w:tc>
+          <w:tcPr>
+            <w:tcW w:w="3813" w:type="dxa"/>
+            <w:tcBorders>
+              <w:top w:val="single" w:sz="6" w:space="0" w:color="000000"/>
+              <w:left w:val="single" w:sz="6" w:space="0" w:color="000000"/>
+              <w:bottom w:val="single" w:sz="6" w:space="0" w:color="000000"/>
+            </w:tcBorders>
+            <w:shd w:val="clear" w:color="auto" w:fill="E5E5E5"/>
+          </w:tcPr>
+          <w:p>
+            <w:pPr>
+              <w:pStyle w:val="TableText"/>
+              <w:snapToGrid w:val="0"/>
+              <w:rPr>
+                <w:color w:val="000000"/>
+              </w:rPr>
+            </w:pPr>
+            <w:r>
+              <w:rPr>
+                <w:color w:val="000000"/>
+              </w:rPr>
+              <w:t xml:space="preserve">Minor additions to module info </w:t>
+            </w:r>
+            <w:r>
+              <w:rPr>
+                <w:color w:val="000000"/>
+              </w:rPr>
+              <w:t>(</w:t>
+            </w:r>
+            <w:r>
+              <w:rPr>
+                <w:color w:val="000000"/>
+              </w:rPr>
+              <w:t>2.2 and 3)</w:t>
             </w:r>
           </w:p>
         </w:tc>
@@ -3313,10 +3325,7 @@
         </w:numPr>
       </w:pPr>
       <w:r>
-        <w:t xml:space="preserve">Server </w:t>
-      </w:r>
-      <w:r>
-        <w:t>Module Requirements:</w:t>
+        <w:t>Server Module Requirements:</w:t>
       </w:r>
     </w:p>
     <w:p>
@@ -3392,10 +3401,7 @@
         </w:numPr>
       </w:pPr>
       <w:r>
-        <w:t>ATM</w:t>
-      </w:r>
-      <w:r>
-        <w:t xml:space="preserve"> Module Requirements:</w:t>
+        <w:t>ATM Module Requirements:</w:t>
       </w:r>
     </w:p>
     <w:p>
@@ -3447,10 +3453,7 @@
         </w:numPr>
       </w:pPr>
       <w:r>
-        <w:t>Teller</w:t>
-      </w:r>
-      <w:r>
-        <w:t xml:space="preserve"> Module Requirements:</w:t>
+        <w:t>Teller Module Requirements:</w:t>
       </w:r>
     </w:p>
     <w:p>
@@ -3484,13 +3487,7 @@
         <w:rPr>
           <w:color w:val="000000" w:themeColor="text1"/>
         </w:rPr>
-        <w:t>3.1.4.2 Upon request by the customer, the teller should be able to create or modify a customer’s account.</w:t>
-      </w:r>
-      <w:r>
-        <w:rPr>
-          <w:color w:val="000000" w:themeColor="text1"/>
-        </w:rPr>
-        <w:t> </w:t>
+        <w:t>3.1.4.2 Upon request by the customer, the teller should be able to create or modify a customer’s account. </w:t>
       </w:r>
     </w:p>
     <w:p>
@@ -4128,17 +4125,8 @@
                     <w:rStyle w:val="PageNumber"/>
                     <w:color w:val="000000"/>
                   </w:rPr>
-                  <w:t>i</w:t>
+                  <w:t>ii</w:t>
                 </w:r>
-                <w:proofErr w:type="spellStart"/>
-                <w:r>
-                  <w:rPr>
-                    <w:rStyle w:val="PageNumber"/>
-                    <w:color w:val="000000"/>
-                  </w:rPr>
-                  <w:t>i</w:t>
-                </w:r>
-                <w:proofErr w:type="spellEnd"/>
                 <w:r>
                   <w:rPr>
                     <w:rStyle w:val="PageNumber"/>
@@ -4201,17 +4189,8 @@
                     <w:rStyle w:val="PageNumber"/>
                     <w:color w:val="000000"/>
                   </w:rPr>
-                  <w:t>vii</w:t>
+                  <w:t>viii</w:t>
                 </w:r>
-                <w:proofErr w:type="spellStart"/>
-                <w:r>
-                  <w:rPr>
-                    <w:rStyle w:val="PageNumber"/>
-                    <w:color w:val="000000"/>
-                  </w:rPr>
-                  <w:t>i</w:t>
-                </w:r>
-                <w:proofErr w:type="spellEnd"/>
                 <w:r>
                   <w:rPr>
                     <w:rStyle w:val="PageNumber"/>
@@ -4264,16 +4243,8 @@
       <w:rPr>
         <w:rStyle w:val="PageNumber"/>
       </w:rPr>
-      <w:t>ii</w:t>
+      <w:t>iii</w:t>
     </w:r>
-    <w:proofErr w:type="spellStart"/>
-    <w:r>
-      <w:rPr>
-        <w:rStyle w:val="PageNumber"/>
-      </w:rPr>
-      <w:t>i</w:t>
-    </w:r>
-    <w:proofErr w:type="spellEnd"/>
     <w:r>
       <w:rPr>
         <w:rStyle w:val="PageNumber"/>

</xml_diff>